<commit_message>
Readme, screenshot, test and the test project was removed
</commit_message>
<xml_diff>
--- a/Deliverable6.docx
+++ b/Deliverable6.docx
@@ -1,6 +1,6 @@
 
 <file path=word/document.xml><?xml version="1.0" encoding="utf-8"?>
-<w:document xmlns:wpc="http://schemas.microsoft.com/office/word/2010/wordprocessingCanvas" xmlns:mc="http://schemas.openxmlformats.org/markup-compatibility/2006" xmlns:o="urn:schemas-microsoft-com:office:office" xmlns:r="http://schemas.openxmlformats.org/officeDocument/2006/relationships" xmlns:m="http://schemas.openxmlformats.org/officeDocument/2006/math" xmlns:v="urn:schemas-microsoft-com:vml" xmlns:wp14="http://schemas.microsoft.com/office/word/2010/wordprocessingDrawing" xmlns:wp="http://schemas.openxmlformats.org/drawingml/2006/wordprocessingDrawing" xmlns:w10="urn:schemas-microsoft-com:office:word" xmlns:w="http://schemas.openxmlformats.org/wordprocessingml/2006/main" xmlns:w14="http://schemas.microsoft.com/office/word/2010/wordml" xmlns:w15="http://schemas.microsoft.com/office/word/2012/wordml" xmlns:wpg="http://schemas.microsoft.com/office/word/2010/wordprocessingGroup" xmlns:wpi="http://schemas.microsoft.com/office/word/2010/wordprocessingInk" xmlns:wne="http://schemas.microsoft.com/office/word/2006/wordml" xmlns:wps="http://schemas.microsoft.com/office/word/2010/wordprocessingShape" mc:Ignorable="w14 w15 wp14">
+<w:document xmlns:wpc="http://schemas.microsoft.com/office/word/2010/wordprocessingCanvas" xmlns:cx="http://schemas.microsoft.com/office/drawing/2014/chartex" xmlns:cx1="http://schemas.microsoft.com/office/drawing/2015/9/8/chartex" xmlns:cx2="http://schemas.microsoft.com/office/drawing/2015/10/21/chartex" xmlns:mc="http://schemas.openxmlformats.org/markup-compatibility/2006" xmlns:o="urn:schemas-microsoft-com:office:office" xmlns:r="http://schemas.openxmlformats.org/officeDocument/2006/relationships" xmlns:m="http://schemas.openxmlformats.org/officeDocument/2006/math" xmlns:v="urn:schemas-microsoft-com:vml" xmlns:wp14="http://schemas.microsoft.com/office/word/2010/wordprocessingDrawing" xmlns:wp="http://schemas.openxmlformats.org/drawingml/2006/wordprocessingDrawing" xmlns:w10="urn:schemas-microsoft-com:office:word" xmlns:w="http://schemas.openxmlformats.org/wordprocessingml/2006/main" xmlns:w14="http://schemas.microsoft.com/office/word/2010/wordml" xmlns:w15="http://schemas.microsoft.com/office/word/2012/wordml" xmlns:w16se="http://schemas.microsoft.com/office/word/2015/wordml/symex" xmlns:wpg="http://schemas.microsoft.com/office/word/2010/wordprocessingGroup" xmlns:wpi="http://schemas.microsoft.com/office/word/2010/wordprocessingInk" xmlns:wne="http://schemas.microsoft.com/office/word/2006/wordml" xmlns:wps="http://schemas.microsoft.com/office/word/2010/wordprocessingShape" mc:Ignorable="w14 w15 w16se wp14">
   <w:background w:color="FFFFFF"/>
   <w:body>
     <w:sdt>
@@ -616,19 +616,11 @@
     <w:p>
       <w:pPr>
         <w:spacing w:line="240" w:lineRule="auto"/>
-        <w:rPr>
-          <w:lang w:val="pt-BR"/>
-        </w:rPr>
-      </w:pPr>
-      <w:bookmarkStart w:id="0" w:name="_GoBack"/>
-      <w:bookmarkEnd w:id="0"/>
-    </w:p>
-    <w:p>
-      <w:pPr>
-        <w:spacing w:line="240" w:lineRule="auto"/>
-        <w:rPr>
-          <w:lang w:val="pt-BR"/>
-        </w:rPr>
+      </w:pPr>
+    </w:p>
+    <w:p>
+      <w:pPr>
+        <w:spacing w:line="240" w:lineRule="auto"/>
       </w:pPr>
     </w:p>
     <w:p>
@@ -833,6 +825,62 @@
         <w:ind w:right="-720" w:hanging="720"/>
         <w:jc w:val="center"/>
       </w:pPr>
+      <w:r>
+        <w:rPr>
+          <w:noProof/>
+        </w:rPr>
+        <w:lastRenderedPageBreak/>
+        <w:drawing>
+          <wp:inline distT="0" distB="0" distL="0" distR="0" wp14:anchorId="50B27D43" wp14:editId="6A7C4C34">
+            <wp:extent cx="5940212" cy="3341370"/>
+            <wp:effectExtent l="0" t="0" r="3810" b="0"/>
+            <wp:docPr id="3" name="Picture 3"/>
+            <wp:cNvGraphicFramePr>
+              <a:graphicFrameLocks xmlns:a="http://schemas.openxmlformats.org/drawingml/2006/main" noChangeAspect="1"/>
+            </wp:cNvGraphicFramePr>
+            <a:graphic xmlns:a="http://schemas.openxmlformats.org/drawingml/2006/main">
+              <a:graphicData uri="http://schemas.openxmlformats.org/drawingml/2006/picture">
+                <pic:pic xmlns:pic="http://schemas.openxmlformats.org/drawingml/2006/picture">
+                  <pic:nvPicPr>
+                    <pic:cNvPr id="2" name="PriceCalculatorTests_results.png"/>
+                    <pic:cNvPicPr/>
+                  </pic:nvPicPr>
+                  <pic:blipFill>
+                    <a:blip r:embed="rId8" cstate="print">
+                      <a:extLst>
+                        <a:ext uri="{28A0092B-C50C-407E-A947-70E740481C1C}">
+                          <a14:useLocalDpi xmlns:a14="http://schemas.microsoft.com/office/drawing/2010/main" val="0"/>
+                        </a:ext>
+                      </a:extLst>
+                    </a:blip>
+                    <a:stretch>
+                      <a:fillRect/>
+                    </a:stretch>
+                  </pic:blipFill>
+                  <pic:spPr>
+                    <a:xfrm>
+                      <a:off x="0" y="0"/>
+                      <a:ext cx="5940212" cy="3341370"/>
+                    </a:xfrm>
+                    <a:prstGeom prst="rect">
+                      <a:avLst/>
+                    </a:prstGeom>
+                  </pic:spPr>
+                </pic:pic>
+              </a:graphicData>
+            </a:graphic>
+          </wp:inline>
+        </w:drawing>
+      </w:r>
+    </w:p>
+    <w:p>
+      <w:pPr>
+        <w:ind w:right="-720" w:hanging="720"/>
+        <w:jc w:val="center"/>
+      </w:pPr>
+      <w:r>
+        <w:t>Database tests</w:t>
+      </w:r>
     </w:p>
     <w:p>
       <w:pPr>
@@ -2647,8 +2695,8 @@
       <w:pPr>
         <w:ind w:left="720"/>
       </w:pPr>
-      <w:bookmarkStart w:id="1" w:name="h.gjdgxs" w:colFirst="0" w:colLast="0"/>
-      <w:bookmarkEnd w:id="1"/>
+      <w:bookmarkStart w:id="0" w:name="h.gjdgxs" w:colFirst="0" w:colLast="0"/>
+      <w:bookmarkEnd w:id="0"/>
       <w:r>
         <w:t xml:space="preserve">Given </w:t>
       </w:r>
@@ -3342,6 +3390,12 @@
         </w:rPr>
         <w:t>Scenario 1F – Default Calculation Behavior</w:t>
       </w:r>
+      <w:r>
+        <w:rPr>
+          <w:b/>
+        </w:rPr>
+        <w:t>:</w:t>
+      </w:r>
     </w:p>
     <w:p>
       <w:pPr>
@@ -3470,6 +3524,16 @@
         </w:rPr>
         <w:t>Scenario 2F – Modifying Down-Payment Field</w:t>
       </w:r>
+      <w:r>
+        <w:rPr>
+          <w:rFonts w:ascii="Times New Roman" w:hAnsi="Times New Roman" w:cs="Times New Roman"/>
+          <w:b/>
+          <w:color w:val="000000"/>
+          <w:sz w:val="24"/>
+          <w:szCs w:val="24"/>
+        </w:rPr>
+        <w:t>:</w:t>
+      </w:r>
     </w:p>
     <w:p>
       <w:pPr>
@@ -3609,6 +3673,16 @@
         </w:rPr>
         <w:t>Scenario 3F – Modifying Number of Years Field</w:t>
       </w:r>
+      <w:r>
+        <w:rPr>
+          <w:rFonts w:ascii="Times New Roman" w:hAnsi="Times New Roman" w:cs="Times New Roman"/>
+          <w:b/>
+          <w:color w:val="000000"/>
+          <w:sz w:val="24"/>
+          <w:szCs w:val="24"/>
+        </w:rPr>
+        <w:t>:</w:t>
+      </w:r>
     </w:p>
     <w:p>
       <w:pPr>
@@ -3748,6 +3822,16 @@
         </w:rPr>
         <w:t>Scenario 4F – Modifying Down-Payment Field with Non-Numeric Entry</w:t>
       </w:r>
+      <w:r>
+        <w:rPr>
+          <w:rFonts w:ascii="Times New Roman" w:hAnsi="Times New Roman" w:cs="Times New Roman"/>
+          <w:b/>
+          <w:color w:val="000000"/>
+          <w:sz w:val="24"/>
+          <w:szCs w:val="24"/>
+        </w:rPr>
+        <w:t>:</w:t>
+      </w:r>
     </w:p>
     <w:p>
       <w:pPr>
@@ -3858,6 +3942,16 @@
         </w:rPr>
         <w:t>Scenario 5F – Modifying Number of Years Field with Non-Numeric Entry</w:t>
       </w:r>
+      <w:r>
+        <w:rPr>
+          <w:rFonts w:ascii="Times New Roman" w:hAnsi="Times New Roman" w:cs="Times New Roman"/>
+          <w:b/>
+          <w:color w:val="000000"/>
+          <w:sz w:val="24"/>
+          <w:szCs w:val="24"/>
+        </w:rPr>
+        <w:t>:</w:t>
+      </w:r>
     </w:p>
     <w:p>
       <w:pPr>
@@ -3913,18 +4007,32 @@
           <w:sz w:val="24"/>
           <w:szCs w:val="24"/>
         </w:rPr>
-        <w:t xml:space="preserve">When I enter non-numeric characters into the number of </w:t>
-      </w:r>
-      <w:proofErr w:type="gramStart"/>
-      <w:r>
-        <w:rPr>
-          <w:rFonts w:ascii="Times New Roman" w:hAnsi="Times New Roman" w:cs="Times New Roman"/>
-          <w:sz w:val="24"/>
-          <w:szCs w:val="24"/>
-        </w:rPr>
-        <w:t>years</w:t>
-      </w:r>
-      <w:proofErr w:type="gramEnd"/>
+        <w:t xml:space="preserve">When I enter non-numeric characters into the </w:t>
+      </w:r>
+      <w:r>
+        <w:rPr>
+          <w:rFonts w:ascii="Times New Roman" w:hAnsi="Times New Roman" w:cs="Times New Roman"/>
+          <w:sz w:val="24"/>
+          <w:szCs w:val="24"/>
+        </w:rPr>
+        <w:t>‘</w:t>
+      </w:r>
+      <w:r>
+        <w:rPr>
+          <w:rFonts w:ascii="Times New Roman" w:hAnsi="Times New Roman" w:cs="Times New Roman"/>
+          <w:sz w:val="24"/>
+          <w:szCs w:val="24"/>
+        </w:rPr>
+        <w:t>number of years</w:t>
+      </w:r>
+      <w:r>
+        <w:rPr>
+          <w:rFonts w:ascii="Times New Roman" w:hAnsi="Times New Roman" w:cs="Times New Roman"/>
+          <w:sz w:val="24"/>
+          <w:szCs w:val="24"/>
+        </w:rPr>
+        <w:t>’</w:t>
+      </w:r>
       <w:r>
         <w:rPr>
           <w:rFonts w:ascii="Times New Roman" w:hAnsi="Times New Roman" w:cs="Times New Roman"/>
@@ -3996,6 +4104,16 @@
         </w:rPr>
         <w:t xml:space="preserve"> 6F – Modifying Down-Payment Field with Negative Entry</w:t>
       </w:r>
+      <w:r>
+        <w:rPr>
+          <w:rFonts w:ascii="Times New Roman" w:hAnsi="Times New Roman" w:cs="Times New Roman"/>
+          <w:b/>
+          <w:color w:val="000000"/>
+          <w:sz w:val="24"/>
+          <w:szCs w:val="24"/>
+        </w:rPr>
+        <w:t>:</w:t>
+      </w:r>
     </w:p>
     <w:p>
       <w:pPr>
@@ -4106,6 +4224,18 @@
         </w:rPr>
         <w:t>Scenario 7F – Modifying Number of Years Field with Negative Entry</w:t>
       </w:r>
+      <w:r>
+        <w:rPr>
+          <w:rFonts w:ascii="Times New Roman" w:hAnsi="Times New Roman" w:cs="Times New Roman"/>
+          <w:b/>
+          <w:color w:val="000000"/>
+          <w:sz w:val="24"/>
+          <w:szCs w:val="24"/>
+        </w:rPr>
+        <w:t>:</w:t>
+      </w:r>
+      <w:bookmarkStart w:id="1" w:name="_GoBack"/>
+      <w:bookmarkEnd w:id="1"/>
     </w:p>
     <w:p>
       <w:pPr>
@@ -4222,7 +4352,7 @@
 </file>
 
 <file path=word/numbering.xml><?xml version="1.0" encoding="utf-8"?>
-<w:numbering xmlns:wpc="http://schemas.microsoft.com/office/word/2010/wordprocessingCanvas" xmlns:mc="http://schemas.openxmlformats.org/markup-compatibility/2006" xmlns:o="urn:schemas-microsoft-com:office:office" xmlns:r="http://schemas.openxmlformats.org/officeDocument/2006/relationships" xmlns:m="http://schemas.openxmlformats.org/officeDocument/2006/math" xmlns:v="urn:schemas-microsoft-com:vml" xmlns:wp14="http://schemas.microsoft.com/office/word/2010/wordprocessingDrawing" xmlns:wp="http://schemas.openxmlformats.org/drawingml/2006/wordprocessingDrawing" xmlns:w10="urn:schemas-microsoft-com:office:word" xmlns:w="http://schemas.openxmlformats.org/wordprocessingml/2006/main" xmlns:w14="http://schemas.microsoft.com/office/word/2010/wordml" xmlns:w15="http://schemas.microsoft.com/office/word/2012/wordml" xmlns:wpg="http://schemas.microsoft.com/office/word/2010/wordprocessingGroup" xmlns:wpi="http://schemas.microsoft.com/office/word/2010/wordprocessingInk" xmlns:wne="http://schemas.microsoft.com/office/word/2006/wordml" xmlns:wps="http://schemas.microsoft.com/office/word/2010/wordprocessingShape" mc:Ignorable="w14 w15 wp14">
+<w:numbering xmlns:wpc="http://schemas.microsoft.com/office/word/2010/wordprocessingCanvas" xmlns:cx="http://schemas.microsoft.com/office/drawing/2014/chartex" xmlns:cx1="http://schemas.microsoft.com/office/drawing/2015/9/8/chartex" xmlns:cx2="http://schemas.microsoft.com/office/drawing/2015/10/21/chartex" xmlns:mc="http://schemas.openxmlformats.org/markup-compatibility/2006" xmlns:o="urn:schemas-microsoft-com:office:office" xmlns:r="http://schemas.openxmlformats.org/officeDocument/2006/relationships" xmlns:m="http://schemas.openxmlformats.org/officeDocument/2006/math" xmlns:v="urn:schemas-microsoft-com:vml" xmlns:wp14="http://schemas.microsoft.com/office/word/2010/wordprocessingDrawing" xmlns:wp="http://schemas.openxmlformats.org/drawingml/2006/wordprocessingDrawing" xmlns:w10="urn:schemas-microsoft-com:office:word" xmlns:w="http://schemas.openxmlformats.org/wordprocessingml/2006/main" xmlns:w14="http://schemas.microsoft.com/office/word/2010/wordml" xmlns:w15="http://schemas.microsoft.com/office/word/2012/wordml" xmlns:w16se="http://schemas.microsoft.com/office/word/2015/wordml/symex" xmlns:wpg="http://schemas.microsoft.com/office/word/2010/wordprocessingGroup" xmlns:wpi="http://schemas.microsoft.com/office/word/2010/wordprocessingInk" xmlns:wne="http://schemas.microsoft.com/office/word/2006/wordml" xmlns:wps="http://schemas.microsoft.com/office/word/2010/wordprocessingShape" mc:Ignorable="w14 w15 w16se wp14">
   <w:abstractNum w:abstractNumId="0" w15:restartNumberingAfterBreak="0">
     <w:nsid w:val="0BED3691"/>
     <w:multiLevelType w:val="hybridMultilevel"/>
@@ -4408,7 +4538,7 @@
 </file>
 
 <file path=word/styles.xml><?xml version="1.0" encoding="utf-8"?>
-<w:styles xmlns:mc="http://schemas.openxmlformats.org/markup-compatibility/2006" xmlns:r="http://schemas.openxmlformats.org/officeDocument/2006/relationships" xmlns:w="http://schemas.openxmlformats.org/wordprocessingml/2006/main" xmlns:w14="http://schemas.microsoft.com/office/word/2010/wordml" xmlns:w15="http://schemas.microsoft.com/office/word/2012/wordml" mc:Ignorable="w14 w15">
+<w:styles xmlns:mc="http://schemas.openxmlformats.org/markup-compatibility/2006" xmlns:r="http://schemas.openxmlformats.org/officeDocument/2006/relationships" xmlns:w="http://schemas.openxmlformats.org/wordprocessingml/2006/main" xmlns:w14="http://schemas.microsoft.com/office/word/2010/wordml" xmlns:w15="http://schemas.microsoft.com/office/word/2012/wordml" xmlns:w16se="http://schemas.microsoft.com/office/word/2015/wordml/symex" mc:Ignorable="w14 w15 w16se">
   <w:docDefaults>
     <w:rPrDefault>
       <w:rPr>
@@ -4425,7 +4555,7 @@
       </w:pPr>
     </w:pPrDefault>
   </w:docDefaults>
-  <w:latentStyles w:defLockedState="0" w:defUIPriority="99" w:defSemiHidden="0" w:defUnhideWhenUsed="0" w:defQFormat="0" w:count="371">
+  <w:latentStyles w:defLockedState="0" w:defUIPriority="99" w:defSemiHidden="0" w:defUnhideWhenUsed="0" w:defQFormat="0" w:count="372">
     <w:lsdException w:name="Normal" w:uiPriority="0" w:qFormat="1"/>
     <w:lsdException w:name="heading 1" w:uiPriority="9" w:qFormat="1"/>
     <w:lsdException w:name="heading 2" w:semiHidden="1" w:uiPriority="9" w:unhideWhenUsed="1" w:qFormat="1"/>
@@ -4531,7 +4661,6 @@
     <w:lsdException w:name="HTML Sample" w:semiHidden="1" w:unhideWhenUsed="1"/>
     <w:lsdException w:name="HTML Typewriter" w:semiHidden="1" w:unhideWhenUsed="1"/>
     <w:lsdException w:name="HTML Variable" w:semiHidden="1" w:unhideWhenUsed="1"/>
-    <w:lsdException w:name="Normal Table" w:semiHidden="1" w:unhideWhenUsed="1"/>
     <w:lsdException w:name="annotation subject" w:semiHidden="1" w:unhideWhenUsed="1"/>
     <w:lsdException w:name="No List" w:semiHidden="1" w:unhideWhenUsed="1"/>
     <w:lsdException w:name="Outline List 1" w:semiHidden="1" w:unhideWhenUsed="1"/>
@@ -4578,10 +4707,8 @@
     <w:lsdException w:name="Table Subtle 2" w:semiHidden="1" w:unhideWhenUsed="1"/>
     <w:lsdException w:name="Table Web 1" w:semiHidden="1" w:unhideWhenUsed="1"/>
     <w:lsdException w:name="Table Web 2" w:semiHidden="1" w:unhideWhenUsed="1"/>
-    <w:lsdException w:name="Table Web 3" w:semiHidden="1" w:unhideWhenUsed="1"/>
     <w:lsdException w:name="Balloon Text" w:semiHidden="1" w:unhideWhenUsed="1"/>
     <w:lsdException w:name="Table Grid" w:uiPriority="39"/>
-    <w:lsdException w:name="Table Theme" w:semiHidden="1" w:unhideWhenUsed="1"/>
     <w:lsdException w:name="Placeholder Text" w:semiHidden="1"/>
     <w:lsdException w:name="No Spacing" w:uiPriority="1" w:qFormat="1"/>
     <w:lsdException w:name="Light Shading" w:uiPriority="60"/>
@@ -4797,6 +4924,7 @@
     <w:lsdException w:name="List Table 5 Dark Accent 6" w:uiPriority="50"/>
     <w:lsdException w:name="List Table 6 Colorful Accent 6" w:uiPriority="51"/>
     <w:lsdException w:name="List Table 7 Colorful Accent 6" w:uiPriority="52"/>
+    <w:lsdException w:name="Mention" w:semiHidden="1" w:unhideWhenUsed="1"/>
   </w:latentStyles>
   <w:style w:type="paragraph" w:default="1" w:styleId="Normal">
     <w:name w:val="Normal"/>
@@ -5056,7 +5184,7 @@
 </file>
 
 <file path=word/glossary/document.xml><?xml version="1.0" encoding="utf-8"?>
-<w:glossaryDocument xmlns:wpc="http://schemas.microsoft.com/office/word/2010/wordprocessingCanvas" xmlns:mc="http://schemas.openxmlformats.org/markup-compatibility/2006" xmlns:o="urn:schemas-microsoft-com:office:office" xmlns:r="http://schemas.openxmlformats.org/officeDocument/2006/relationships" xmlns:m="http://schemas.openxmlformats.org/officeDocument/2006/math" xmlns:v="urn:schemas-microsoft-com:vml" xmlns:wp14="http://schemas.microsoft.com/office/word/2010/wordprocessingDrawing" xmlns:wp="http://schemas.openxmlformats.org/drawingml/2006/wordprocessingDrawing" xmlns:w10="urn:schemas-microsoft-com:office:word" xmlns:w="http://schemas.openxmlformats.org/wordprocessingml/2006/main" xmlns:w14="http://schemas.microsoft.com/office/word/2010/wordml" xmlns:w15="http://schemas.microsoft.com/office/word/2012/wordml" xmlns:wpg="http://schemas.microsoft.com/office/word/2010/wordprocessingGroup" xmlns:wpi="http://schemas.microsoft.com/office/word/2010/wordprocessingInk" xmlns:wne="http://schemas.microsoft.com/office/word/2006/wordml" xmlns:wps="http://schemas.microsoft.com/office/word/2010/wordprocessingShape" mc:Ignorable="w14 w15 wp14">
+<w:glossaryDocument xmlns:wpc="http://schemas.microsoft.com/office/word/2010/wordprocessingCanvas" xmlns:cx="http://schemas.microsoft.com/office/drawing/2014/chartex" xmlns:cx1="http://schemas.microsoft.com/office/drawing/2015/9/8/chartex" xmlns:cx2="http://schemas.microsoft.com/office/drawing/2015/10/21/chartex" xmlns:mc="http://schemas.openxmlformats.org/markup-compatibility/2006" xmlns:o="urn:schemas-microsoft-com:office:office" xmlns:r="http://schemas.openxmlformats.org/officeDocument/2006/relationships" xmlns:m="http://schemas.openxmlformats.org/officeDocument/2006/math" xmlns:v="urn:schemas-microsoft-com:vml" xmlns:wp14="http://schemas.microsoft.com/office/word/2010/wordprocessingDrawing" xmlns:wp="http://schemas.openxmlformats.org/drawingml/2006/wordprocessingDrawing" xmlns:w10="urn:schemas-microsoft-com:office:word" xmlns:w="http://schemas.openxmlformats.org/wordprocessingml/2006/main" xmlns:w14="http://schemas.microsoft.com/office/word/2010/wordml" xmlns:w15="http://schemas.microsoft.com/office/word/2012/wordml" xmlns:w16se="http://schemas.microsoft.com/office/word/2015/wordml/symex" xmlns:wpg="http://schemas.microsoft.com/office/word/2010/wordprocessingGroup" xmlns:wpi="http://schemas.microsoft.com/office/word/2010/wordprocessingInk" xmlns:wne="http://schemas.microsoft.com/office/word/2006/wordml" xmlns:wps="http://schemas.microsoft.com/office/word/2010/wordprocessingShape" mc:Ignorable="w14 w15 w16se wp14">
   <w:docParts>
     <w:docPart>
       <w:docPartPr>
@@ -5127,7 +5255,7 @@
 </file>
 
 <file path=word/glossary/fontTable.xml><?xml version="1.0" encoding="utf-8"?>
-<w:fonts xmlns:mc="http://schemas.openxmlformats.org/markup-compatibility/2006" xmlns:r="http://schemas.openxmlformats.org/officeDocument/2006/relationships" xmlns:w="http://schemas.openxmlformats.org/wordprocessingml/2006/main" xmlns:w14="http://schemas.microsoft.com/office/word/2010/wordml" xmlns:w15="http://schemas.microsoft.com/office/word/2012/wordml" mc:Ignorable="w14 w15">
+<w:fonts xmlns:mc="http://schemas.openxmlformats.org/markup-compatibility/2006" xmlns:r="http://schemas.openxmlformats.org/officeDocument/2006/relationships" xmlns:w="http://schemas.openxmlformats.org/wordprocessingml/2006/main" xmlns:w14="http://schemas.microsoft.com/office/word/2010/wordml" xmlns:w15="http://schemas.microsoft.com/office/word/2012/wordml" xmlns:w16se="http://schemas.microsoft.com/office/word/2015/wordml/symex" mc:Ignorable="w14 w15 w16se">
   <w:font w:name="Times New Roman">
     <w:panose1 w:val="02020603050405020304"/>
     <w:charset w:val="00"/>
@@ -5167,7 +5295,7 @@
 </file>
 
 <file path=word/glossary/settings.xml><?xml version="1.0" encoding="utf-8"?>
-<w:settings xmlns:mc="http://schemas.openxmlformats.org/markup-compatibility/2006" xmlns:o="urn:schemas-microsoft-com:office:office" xmlns:r="http://schemas.openxmlformats.org/officeDocument/2006/relationships" xmlns:m="http://schemas.openxmlformats.org/officeDocument/2006/math" xmlns:v="urn:schemas-microsoft-com:vml" xmlns:w10="urn:schemas-microsoft-com:office:word" xmlns:w="http://schemas.openxmlformats.org/wordprocessingml/2006/main" xmlns:w14="http://schemas.microsoft.com/office/word/2010/wordml" xmlns:w15="http://schemas.microsoft.com/office/word/2012/wordml" xmlns:sl="http://schemas.openxmlformats.org/schemaLibrary/2006/main" mc:Ignorable="w14 w15">
+<w:settings xmlns:mc="http://schemas.openxmlformats.org/markup-compatibility/2006" xmlns:o="urn:schemas-microsoft-com:office:office" xmlns:r="http://schemas.openxmlformats.org/officeDocument/2006/relationships" xmlns:m="http://schemas.openxmlformats.org/officeDocument/2006/math" xmlns:v="urn:schemas-microsoft-com:vml" xmlns:w10="urn:schemas-microsoft-com:office:word" xmlns:w="http://schemas.openxmlformats.org/wordprocessingml/2006/main" xmlns:w14="http://schemas.microsoft.com/office/word/2010/wordml" xmlns:w15="http://schemas.microsoft.com/office/word/2012/wordml" xmlns:w16se="http://schemas.microsoft.com/office/word/2015/wordml/symex" xmlns:sl="http://schemas.openxmlformats.org/schemaLibrary/2006/main" mc:Ignorable="w14 w15 w16se">
   <w:view w:val="normal"/>
   <w:defaultTabStop w:val="720"/>
   <w:characterSpacingControl w:val="doNotCompress"/>
@@ -5189,6 +5317,7 @@
     <w:rsid w:val="004E70D1"/>
     <w:rsid w:val="005B5022"/>
     <w:rsid w:val="006E5D15"/>
+    <w:rsid w:val="007A0555"/>
     <w:rsid w:val="00825B46"/>
     <w:rsid w:val="00934336"/>
     <w:rsid w:val="00971A24"/>
@@ -5218,7 +5347,7 @@
 </file>
 
 <file path=word/glossary/styles.xml><?xml version="1.0" encoding="utf-8"?>
-<w:styles xmlns:mc="http://schemas.openxmlformats.org/markup-compatibility/2006" xmlns:r="http://schemas.openxmlformats.org/officeDocument/2006/relationships" xmlns:w="http://schemas.openxmlformats.org/wordprocessingml/2006/main" xmlns:w14="http://schemas.microsoft.com/office/word/2010/wordml" xmlns:w15="http://schemas.microsoft.com/office/word/2012/wordml" mc:Ignorable="w14 w15">
+<w:styles xmlns:mc="http://schemas.openxmlformats.org/markup-compatibility/2006" xmlns:r="http://schemas.openxmlformats.org/officeDocument/2006/relationships" xmlns:w="http://schemas.openxmlformats.org/wordprocessingml/2006/main" xmlns:w14="http://schemas.microsoft.com/office/word/2010/wordml" xmlns:w15="http://schemas.microsoft.com/office/word/2012/wordml" xmlns:w16se="http://schemas.microsoft.com/office/word/2015/wordml/symex" mc:Ignorable="w14 w15 w16se">
   <w:docDefaults>
     <w:rPrDefault>
       <w:rPr>
@@ -5234,7 +5363,7 @@
       </w:pPr>
     </w:pPrDefault>
   </w:docDefaults>
-  <w:latentStyles w:defLockedState="0" w:defUIPriority="99" w:defSemiHidden="0" w:defUnhideWhenUsed="0" w:defQFormat="0" w:count="371">
+  <w:latentStyles w:defLockedState="0" w:defUIPriority="99" w:defSemiHidden="0" w:defUnhideWhenUsed="0" w:defQFormat="0" w:count="372">
     <w:lsdException w:name="Normal" w:uiPriority="0" w:qFormat="1"/>
     <w:lsdException w:name="heading 1" w:uiPriority="9" w:qFormat="1"/>
     <w:lsdException w:name="heading 2" w:semiHidden="1" w:uiPriority="9" w:unhideWhenUsed="1" w:qFormat="1"/>
@@ -5340,7 +5469,6 @@
     <w:lsdException w:name="HTML Sample" w:semiHidden="1" w:unhideWhenUsed="1"/>
     <w:lsdException w:name="HTML Typewriter" w:semiHidden="1" w:unhideWhenUsed="1"/>
     <w:lsdException w:name="HTML Variable" w:semiHidden="1" w:unhideWhenUsed="1"/>
-    <w:lsdException w:name="Normal Table" w:semiHidden="1" w:unhideWhenUsed="1"/>
     <w:lsdException w:name="annotation subject" w:semiHidden="1" w:unhideWhenUsed="1"/>
     <w:lsdException w:name="No List" w:semiHidden="1" w:unhideWhenUsed="1"/>
     <w:lsdException w:name="Outline List 1" w:semiHidden="1" w:unhideWhenUsed="1"/>
@@ -5387,10 +5515,8 @@
     <w:lsdException w:name="Table Subtle 2" w:semiHidden="1" w:unhideWhenUsed="1"/>
     <w:lsdException w:name="Table Web 1" w:semiHidden="1" w:unhideWhenUsed="1"/>
     <w:lsdException w:name="Table Web 2" w:semiHidden="1" w:unhideWhenUsed="1"/>
-    <w:lsdException w:name="Table Web 3" w:semiHidden="1" w:unhideWhenUsed="1"/>
     <w:lsdException w:name="Balloon Text" w:semiHidden="1" w:unhideWhenUsed="1"/>
     <w:lsdException w:name="Table Grid" w:uiPriority="39"/>
-    <w:lsdException w:name="Table Theme" w:semiHidden="1" w:unhideWhenUsed="1"/>
     <w:lsdException w:name="Placeholder Text" w:semiHidden="1"/>
     <w:lsdException w:name="No Spacing" w:uiPriority="1" w:qFormat="1"/>
     <w:lsdException w:name="Light Shading" w:uiPriority="60"/>
@@ -5606,6 +5732,7 @@
     <w:lsdException w:name="List Table 5 Dark Accent 6" w:uiPriority="50"/>
     <w:lsdException w:name="List Table 6 Colorful Accent 6" w:uiPriority="51"/>
     <w:lsdException w:name="List Table 7 Colorful Accent 6" w:uiPriority="52"/>
+    <w:lsdException w:name="Mention" w:semiHidden="1" w:unhideWhenUsed="1"/>
   </w:latentStyles>
   <w:style w:type="paragraph" w:default="1" w:styleId="Normal">
     <w:name w:val="Normal"/>
@@ -5670,7 +5797,7 @@
 </file>
 
 <file path=word/glossary/webSettings.xml><?xml version="1.0" encoding="utf-8"?>
-<w:webSettings xmlns:mc="http://schemas.openxmlformats.org/markup-compatibility/2006" xmlns:r="http://schemas.openxmlformats.org/officeDocument/2006/relationships" xmlns:w="http://schemas.openxmlformats.org/wordprocessingml/2006/main" xmlns:w14="http://schemas.microsoft.com/office/word/2010/wordml" xmlns:w15="http://schemas.microsoft.com/office/word/2012/wordml" mc:Ignorable="w14 w15">
+<w:webSettings xmlns:mc="http://schemas.openxmlformats.org/markup-compatibility/2006" xmlns:r="http://schemas.openxmlformats.org/officeDocument/2006/relationships" xmlns:w="http://schemas.openxmlformats.org/wordprocessingml/2006/main" xmlns:w14="http://schemas.microsoft.com/office/word/2010/wordml" xmlns:w15="http://schemas.microsoft.com/office/word/2012/wordml" xmlns:w16se="http://schemas.microsoft.com/office/word/2015/wordml/symex" mc:Ignorable="w14 w15 w16se">
   <w:optimizeForBrowser/>
   <w:allowPNG/>
 </w:webSettings>
@@ -5942,7 +6069,7 @@
 </file>
 
 <file path=customXml/itemProps1.xml><?xml version="1.0" encoding="utf-8"?>
-<ds:datastoreItem xmlns:ds="http://schemas.openxmlformats.org/officeDocument/2006/customXml" ds:itemID="{56AC3BEC-9F39-481D-B118-DA9F0190EF80}">
+<ds:datastoreItem xmlns:ds="http://schemas.openxmlformats.org/officeDocument/2006/customXml" ds:itemID="{A4C8D95D-D6D5-46F2-811D-7093C9F3743D}">
   <ds:schemaRefs>
     <ds:schemaRef ds:uri="http://schemas.openxmlformats.org/officeDocument/2006/bibliography"/>
   </ds:schemaRefs>

</xml_diff>

<commit_message>
writing still needs some final work
</commit_message>
<xml_diff>
--- a/Deliverable6.docx
+++ b/Deliverable6.docx
@@ -612,6 +612,33 @@
       <w:r>
         <w:t>throughout the development process. On the other hand though, things like style and user experience took a major hit, as we focused more on getting the features working.</w:t>
       </w:r>
+      <w:r>
+        <w:t xml:space="preserve"> Most of our tests were used to determine if the database backend was operating correctly and enabling other functionalities. For example, logging in relies on the database to only allow registered users. That way only valid users can insert and delete car entries, and create new user accounts.</w:t>
+      </w:r>
+    </w:p>
+    <w:p>
+      <w:pPr>
+        <w:spacing w:line="240" w:lineRule="auto"/>
+        <w:ind w:left="720"/>
+      </w:pPr>
+    </w:p>
+    <w:p>
+      <w:pPr>
+        <w:spacing w:line="240" w:lineRule="auto"/>
+        <w:ind w:left="720"/>
+      </w:pPr>
+      <w:r>
+        <w:t xml:space="preserve">Because feature verification was our primary goal, we could not focus on security or performance. Right now, the database is relatively small. So, I would like to see how the site behaves when the database has </w:t>
+      </w:r>
+      <w:r>
+        <w:t xml:space="preserve">hundreds of </w:t>
+      </w:r>
+      <w:r>
+        <w:t xml:space="preserve">thousands of entries rather than just one or ten. </w:t>
+      </w:r>
+      <w:r>
+        <w:t>Also, we have proven that SQL injection is a big issue in many of our text entry areas. So, I would like to perform some security testing to see where exactly the problem areas are, and find out a way to eliminate security risks.</w:t>
+      </w:r>
     </w:p>
     <w:p>
       <w:pPr>
@@ -620,8 +647,6 @@
           <w:lang w:val="pt-BR"/>
         </w:rPr>
       </w:pPr>
-      <w:bookmarkStart w:id="0" w:name="_GoBack"/>
-      <w:bookmarkEnd w:id="0"/>
     </w:p>
     <w:p>
       <w:pPr>
@@ -636,6 +661,7 @@
         <w:spacing w:before="120" w:line="240" w:lineRule="auto"/>
         <w:jc w:val="center"/>
         <w:rPr>
+          <w:i/>
           <w:sz w:val="22"/>
           <w:szCs w:val="36"/>
           <w:lang w:val="pt-BR"/>
@@ -643,18 +669,21 @@
       </w:pPr>
       <w:r>
         <w:rPr>
+          <w:i/>
           <w:lang w:val="pt-BR"/>
         </w:rPr>
         <w:t>github.com/marcel</w:t>
       </w:r>
       <w:r>
         <w:rPr>
+          <w:i/>
           <w:lang w:val="pt-BR"/>
         </w:rPr>
         <w:t>o-dalmeida/CS-1632-DELIVERABLE-6</w:t>
       </w:r>
       <w:r>
         <w:rPr>
+          <w:i/>
           <w:sz w:val="22"/>
           <w:szCs w:val="36"/>
           <w:lang w:val="pt-BR"/>
@@ -671,6 +700,7 @@
         <w:spacing w:before="120" w:line="240" w:lineRule="auto"/>
         <w:ind w:hanging="720"/>
         <w:rPr>
+          <w:b/>
           <w:sz w:val="36"/>
           <w:szCs w:val="36"/>
         </w:rPr>
@@ -682,13 +712,355 @@
           <w:szCs w:val="36"/>
         </w:rPr>
         <w:lastRenderedPageBreak/>
+        <w:t>Quality Assessment</w:t>
+      </w:r>
+    </w:p>
+    <w:p>
+      <w:pPr>
+        <w:pStyle w:val="ListParagraph"/>
+        <w:numPr>
+          <w:ilvl w:val="0"/>
+          <w:numId w:val="5"/>
+        </w:numPr>
+        <w:spacing w:line="240" w:lineRule="auto"/>
+      </w:pPr>
+      <w:r>
+        <w:t>CSS and Style [YELLOW]</w:t>
+      </w:r>
+      <w:r>
+        <w:t>:</w:t>
+      </w:r>
+    </w:p>
+    <w:p>
+      <w:pPr>
+        <w:spacing w:line="240" w:lineRule="auto"/>
+        <w:ind w:left="1080"/>
+      </w:pPr>
+      <w:r>
+        <w:t>Many of the objects are misaligned, making some things difficult to read.</w:t>
+      </w:r>
+      <w:r>
+        <w:t xml:space="preserve"> This is very apparent, and may make the use of the website unbearable to some. It does not affect the major functionality of the site’s features. This is a more difficult issue to fix as we need to consider frameworks and designs to use.</w:t>
+      </w:r>
+    </w:p>
+    <w:p>
+      <w:pPr>
+        <w:spacing w:line="240" w:lineRule="auto"/>
+        <w:ind w:left="1080"/>
+      </w:pPr>
+    </w:p>
+    <w:p>
+      <w:pPr>
+        <w:pStyle w:val="ListParagraph"/>
+        <w:numPr>
+          <w:ilvl w:val="0"/>
+          <w:numId w:val="5"/>
+        </w:numPr>
+        <w:spacing w:line="240" w:lineRule="auto"/>
+      </w:pPr>
+      <w:r>
+        <w:t>SQL Injection [RED]</w:t>
+      </w:r>
+      <w:r>
+        <w:t>:</w:t>
+      </w:r>
+    </w:p>
+    <w:p>
+      <w:pPr>
+        <w:spacing w:line="240" w:lineRule="auto"/>
+        <w:ind w:left="1080"/>
+      </w:pPr>
+      <w:r>
+        <w:t>This is a severe threat that has the potential to break the backend or potentially corrupt the database entries.</w:t>
+      </w:r>
+    </w:p>
+    <w:p>
+      <w:pPr>
+        <w:spacing w:line="240" w:lineRule="auto"/>
+        <w:ind w:left="1080"/>
+      </w:pPr>
+    </w:p>
+    <w:p>
+      <w:pPr>
+        <w:pStyle w:val="ListParagraph"/>
+        <w:numPr>
+          <w:ilvl w:val="0"/>
+          <w:numId w:val="5"/>
+        </w:numPr>
+        <w:spacing w:line="240" w:lineRule="auto"/>
+      </w:pPr>
+      <w:r>
+        <w:t>Back Button throws “Document Expired” when a form is submitted [</w:t>
+      </w:r>
+      <w:r>
+        <w:t>YELLOW</w:t>
+      </w:r>
+      <w:r>
+        <w:t>]</w:t>
+      </w:r>
+      <w:r>
+        <w:t>:</w:t>
+      </w:r>
+    </w:p>
+    <w:p>
+      <w:pPr>
+        <w:spacing w:line="240" w:lineRule="auto"/>
+        <w:ind w:left="1080"/>
+      </w:pPr>
+      <w:r>
+        <w:t>Currently, this is solved by refreshing (</w:t>
+      </w:r>
+      <w:proofErr w:type="spellStart"/>
+      <w:r>
+        <w:t>Ctrl+R</w:t>
+      </w:r>
+      <w:proofErr w:type="spellEnd"/>
+      <w:r>
+        <w:t xml:space="preserve"> or F5) the page. This is an annoying problem, but does not break any functionality, surprisingly. It can be easily resolved, given some more time.</w:t>
+      </w:r>
+    </w:p>
+    <w:p>
+      <w:pPr>
+        <w:spacing w:line="240" w:lineRule="auto"/>
+        <w:ind w:left="1080"/>
+      </w:pPr>
+    </w:p>
+    <w:p>
+      <w:pPr>
+        <w:pStyle w:val="ListParagraph"/>
+        <w:numPr>
+          <w:ilvl w:val="0"/>
+          <w:numId w:val="5"/>
+        </w:numPr>
+        <w:spacing w:line="240" w:lineRule="auto"/>
+      </w:pPr>
+      <w:r>
+        <w:t>Manager can enter empty entry to the database [</w:t>
+      </w:r>
+      <w:r>
+        <w:t>YELLOW</w:t>
+      </w:r>
+      <w:r>
+        <w:t>]</w:t>
+      </w:r>
+      <w:r>
+        <w:t>:</w:t>
+      </w:r>
+    </w:p>
+    <w:p>
+      <w:pPr>
+        <w:spacing w:line="240" w:lineRule="auto"/>
+        <w:ind w:left="1080"/>
+      </w:pPr>
+      <w:r>
+        <w:t>This is a severe threat, but can be easily resolved in time. It has the potential to break security features of logging in, but it mainly affects car entries.</w:t>
+      </w:r>
+    </w:p>
+    <w:p>
+      <w:pPr>
+        <w:spacing w:line="240" w:lineRule="auto"/>
+        <w:ind w:left="1080"/>
+      </w:pPr>
+    </w:p>
+    <w:p>
+      <w:pPr>
+        <w:pStyle w:val="ListParagraph"/>
+        <w:numPr>
+          <w:ilvl w:val="0"/>
+          <w:numId w:val="5"/>
+        </w:numPr>
+        <w:spacing w:line="240" w:lineRule="auto"/>
+      </w:pPr>
+      <w:r>
+        <w:t>User Experience [GREEN]</w:t>
+      </w:r>
+      <w:r>
+        <w:t>:</w:t>
+      </w:r>
+    </w:p>
+    <w:p>
+      <w:pPr>
+        <w:pStyle w:val="ListParagraph"/>
+        <w:spacing w:before="120" w:line="240" w:lineRule="auto"/>
+        <w:ind w:left="1080"/>
+      </w:pPr>
+      <w:r>
+        <w:t>Users may have difficulty understanding how to use the site because there is very little instruction. This is an easy issue to fix.</w:t>
+      </w:r>
+    </w:p>
+    <w:p>
+      <w:pPr>
+        <w:pStyle w:val="ListParagraph"/>
+        <w:spacing w:before="120" w:line="240" w:lineRule="auto"/>
+        <w:ind w:left="1080"/>
+      </w:pPr>
+    </w:p>
+    <w:p>
+      <w:pPr>
+        <w:pStyle w:val="ListParagraph"/>
+        <w:numPr>
+          <w:ilvl w:val="0"/>
+          <w:numId w:val="5"/>
+        </w:numPr>
+        <w:spacing w:before="120" w:line="240" w:lineRule="auto"/>
+      </w:pPr>
+      <w:r>
+        <w:t>Dynamically Generated Links Messing with our Unit Tests [GREEN]:</w:t>
+      </w:r>
+    </w:p>
+    <w:p>
+      <w:pPr>
+        <w:pStyle w:val="ListParagraph"/>
+        <w:spacing w:before="120" w:line="240" w:lineRule="auto"/>
+        <w:ind w:left="1080"/>
+      </w:pPr>
+      <w:r>
+        <w:t xml:space="preserve">Some of our database tests are failing because links are dynamically generated after looking up information from the database. This does not mean that any features are broken; it just means that we have to rethink how we are writing our tests. A quick fix would </w:t>
+      </w:r>
+      <w:r>
+        <w:t>be to add a thread wait</w:t>
+      </w:r>
+    </w:p>
+    <w:p>
+      <w:pPr>
+        <w:pStyle w:val="ListParagraph"/>
+        <w:spacing w:before="120" w:line="240" w:lineRule="auto"/>
+        <w:ind w:left="1080"/>
+      </w:pPr>
+    </w:p>
+    <w:p>
+      <w:pPr>
+        <w:spacing w:before="120" w:line="240" w:lineRule="auto"/>
+      </w:pPr>
+      <w:r>
+        <w:tab/>
+        <w:t>Conclusion:</w:t>
+      </w:r>
+    </w:p>
+    <w:p>
+      <w:pPr>
+        <w:spacing w:before="120" w:line="240" w:lineRule="auto"/>
+        <w:ind w:left="720"/>
+      </w:pPr>
+      <w:r>
+        <w:t xml:space="preserve">Overall, </w:t>
+      </w:r>
+      <w:r>
+        <w:t>we have met all of the goals and milestones we have set out for ourselves when we started. We also have a high percentage of passed tests. We may need to think of a better way to test certain scenarios. However, most of the features seem to be working as we specified.</w:t>
+      </w:r>
+    </w:p>
+    <w:p>
+      <w:pPr>
+        <w:spacing w:before="120" w:line="240" w:lineRule="auto"/>
+        <w:ind w:left="720"/>
+      </w:pPr>
+      <w:r>
+        <w:t xml:space="preserve">On </w:t>
+      </w:r>
+      <w:r>
+        <w:t>the other hand</w:t>
+      </w:r>
+      <w:bookmarkStart w:id="0" w:name="_GoBack"/>
+      <w:bookmarkEnd w:id="0"/>
+      <w:r>
+        <w:t xml:space="preserve">, </w:t>
+      </w:r>
+      <w:r>
+        <w:t xml:space="preserve">this </w:t>
+      </w:r>
+      <w:proofErr w:type="spellStart"/>
+      <w:r>
+        <w:t>webapp</w:t>
+      </w:r>
+      <w:proofErr w:type="spellEnd"/>
+      <w:r>
+        <w:t xml:space="preserve"> needs a lot more work. The main purpose of creating this </w:t>
+      </w:r>
+      <w:proofErr w:type="spellStart"/>
+      <w:r>
+        <w:t>webapp</w:t>
+      </w:r>
+      <w:proofErr w:type="spellEnd"/>
+      <w:r>
+        <w:t xml:space="preserve"> was to explore PHP and web programming. Now, that we know how this all works, we can spend more time focusing on making the site look and feel more professional. As it is now, the site is usable, but unbearable.</w:t>
+      </w:r>
+    </w:p>
+    <w:p>
+      <w:pPr>
+        <w:spacing w:before="120" w:line="240" w:lineRule="auto"/>
+        <w:ind w:left="720"/>
+      </w:pPr>
+      <w:r>
+        <w:t xml:space="preserve">Given more time, we could add or modify certain features to make the </w:t>
+      </w:r>
+      <w:proofErr w:type="spellStart"/>
+      <w:r>
+        <w:t>webapp</w:t>
+      </w:r>
+      <w:proofErr w:type="spellEnd"/>
+      <w:r>
+        <w:t xml:space="preserve"> more secure and responsive. We could also use </w:t>
+      </w:r>
+      <w:proofErr w:type="spellStart"/>
+      <w:r>
+        <w:t>PHPUnit</w:t>
+      </w:r>
+      <w:proofErr w:type="spellEnd"/>
+      <w:r>
+        <w:t xml:space="preserve"> </w:t>
+      </w:r>
+      <w:r>
+        <w:t xml:space="preserve">and some profiling tools </w:t>
+      </w:r>
+      <w:r>
+        <w:t>to test the backe</w:t>
+      </w:r>
+      <w:r>
+        <w:t>nd code directly, in the future, to see where the performance and security issues are.</w:t>
+      </w:r>
+    </w:p>
+    <w:p>
+      <w:pPr>
+        <w:spacing w:before="120" w:line="240" w:lineRule="auto"/>
+        <w:ind w:left="720"/>
+        <w:rPr>
+          <w:b/>
+          <w:sz w:val="36"/>
+          <w:szCs w:val="36"/>
+        </w:rPr>
+      </w:pPr>
+    </w:p>
+    <w:p>
+      <w:pPr>
+        <w:numPr>
+          <w:ilvl w:val="0"/>
+          <w:numId w:val="4"/>
+        </w:numPr>
+        <w:spacing w:before="120" w:line="240" w:lineRule="auto"/>
+        <w:ind w:hanging="720"/>
+        <w:rPr>
+          <w:sz w:val="36"/>
+          <w:szCs w:val="36"/>
+        </w:rPr>
+      </w:pPr>
+      <w:r>
+        <w:rPr>
+          <w:b/>
+          <w:sz w:val="36"/>
+          <w:szCs w:val="36"/>
+        </w:rPr>
+        <w:lastRenderedPageBreak/>
         <w:t>Test Run</w:t>
       </w:r>
     </w:p>
     <w:p>
       <w:pPr>
-        <w:ind w:right="-720" w:hanging="720"/>
-        <w:jc w:val="center"/>
+        <w:spacing w:before="120" w:line="240" w:lineRule="auto"/>
+        <w:ind w:left="720"/>
+        <w:rPr>
+          <w:sz w:val="36"/>
+          <w:szCs w:val="36"/>
+        </w:rPr>
       </w:pPr>
     </w:p>
     <w:p>
@@ -825,6 +1197,7 @@
         <w:jc w:val="center"/>
       </w:pPr>
       <w:r>
+        <w:lastRenderedPageBreak/>
         <w:t>Payment Calculator Tests</w:t>
       </w:r>
     </w:p>
@@ -845,12 +1218,73 @@
         <w:ind w:right="-720" w:hanging="720"/>
         <w:jc w:val="center"/>
       </w:pPr>
+      <w:r>
+        <w:rPr>
+          <w:noProof/>
+        </w:rPr>
+        <w:drawing>
+          <wp:inline distT="0" distB="0" distL="0" distR="0">
+            <wp:extent cx="5943600" cy="3343275"/>
+            <wp:effectExtent l="0" t="0" r="0" b="9525"/>
+            <wp:docPr id="3" name="Picture 3"/>
+            <wp:cNvGraphicFramePr>
+              <a:graphicFrameLocks xmlns:a="http://schemas.openxmlformats.org/drawingml/2006/main" noChangeAspect="1"/>
+            </wp:cNvGraphicFramePr>
+            <a:graphic xmlns:a="http://schemas.openxmlformats.org/drawingml/2006/main">
+              <a:graphicData uri="http://schemas.openxmlformats.org/drawingml/2006/picture">
+                <pic:pic xmlns:pic="http://schemas.openxmlformats.org/drawingml/2006/picture">
+                  <pic:nvPicPr>
+                    <pic:cNvPr id="3" name="Screenshot 2016-04-19 11.01.14.png"/>
+                    <pic:cNvPicPr/>
+                  </pic:nvPicPr>
+                  <pic:blipFill>
+                    <a:blip r:embed="rId8" cstate="print">
+                      <a:extLst>
+                        <a:ext uri="{28A0092B-C50C-407E-A947-70E740481C1C}">
+                          <a14:useLocalDpi xmlns:a14="http://schemas.microsoft.com/office/drawing/2010/main" val="0"/>
+                        </a:ext>
+                      </a:extLst>
+                    </a:blip>
+                    <a:stretch>
+                      <a:fillRect/>
+                    </a:stretch>
+                  </pic:blipFill>
+                  <pic:spPr>
+                    <a:xfrm>
+                      <a:off x="0" y="0"/>
+                      <a:ext cx="5943600" cy="3343275"/>
+                    </a:xfrm>
+                    <a:prstGeom prst="rect">
+                      <a:avLst/>
+                    </a:prstGeom>
+                  </pic:spPr>
+                </pic:pic>
+              </a:graphicData>
+            </a:graphic>
+          </wp:inline>
+        </w:drawing>
+      </w:r>
     </w:p>
     <w:p>
       <w:pPr>
         <w:ind w:right="-720" w:hanging="720"/>
         <w:jc w:val="center"/>
       </w:pPr>
+      <w:r>
+        <w:t>Database Functionality Tests</w:t>
+      </w:r>
+    </w:p>
+    <w:p>
+      <w:pPr>
+        <w:ind w:right="-720" w:hanging="720"/>
+        <w:jc w:val="center"/>
+      </w:pPr>
+    </w:p>
+    <w:p>
+      <w:pPr>
+        <w:ind w:right="-720" w:hanging="720"/>
+        <w:jc w:val="center"/>
+      </w:pPr>
     </w:p>
     <w:p>
       <w:pPr>
@@ -864,7 +1298,7 @@
       <w:pPr>
         <w:numPr>
           <w:ilvl w:val="0"/>
-          <w:numId w:val="1"/>
+          <w:numId w:val="4"/>
         </w:numPr>
         <w:spacing w:before="120" w:line="240" w:lineRule="auto"/>
         <w:ind w:hanging="720"/>
@@ -4310,7 +4744,121 @@
     </w:lvl>
   </w:abstractNum>
   <w:abstractNum w:abstractNumId="1" w15:restartNumberingAfterBreak="0">
-    <w:nsid w:val="6C15229D"/>
+    <w:nsid w:val="179A2C47"/>
+    <w:multiLevelType w:val="multilevel"/>
+    <w:tmpl w:val="9EEC6D1C"/>
+    <w:lvl w:ilvl="0">
+      <w:start w:val="1"/>
+      <w:numFmt w:val="upperRoman"/>
+      <w:lvlText w:val="%1."/>
+      <w:lvlJc w:val="left"/>
+      <w:pPr>
+        <w:ind w:left="720" w:firstLine="0"/>
+      </w:pPr>
+      <w:rPr>
+        <w:rFonts w:hint="default"/>
+        <w:b/>
+      </w:rPr>
+    </w:lvl>
+    <w:lvl w:ilvl="1">
+      <w:start w:val="1"/>
+      <w:numFmt w:val="decimal"/>
+      <w:lvlText w:val="%2."/>
+      <w:lvlJc w:val="left"/>
+      <w:pPr>
+        <w:ind w:left="1080" w:firstLine="720"/>
+      </w:pPr>
+      <w:rPr>
+        <w:rFonts w:hint="default"/>
+      </w:rPr>
+    </w:lvl>
+    <w:lvl w:ilvl="2">
+      <w:start w:val="1"/>
+      <w:numFmt w:val="lowerRoman"/>
+      <w:lvlText w:val="%3."/>
+      <w:lvlJc w:val="right"/>
+      <w:pPr>
+        <w:ind w:left="1800" w:firstLine="1620"/>
+      </w:pPr>
+      <w:rPr>
+        <w:rFonts w:hint="default"/>
+      </w:rPr>
+    </w:lvl>
+    <w:lvl w:ilvl="3">
+      <w:start w:val="1"/>
+      <w:numFmt w:val="decimal"/>
+      <w:lvlText w:val="%4."/>
+      <w:lvlJc w:val="left"/>
+      <w:pPr>
+        <w:ind w:left="2520" w:firstLine="2160"/>
+      </w:pPr>
+      <w:rPr>
+        <w:rFonts w:hint="default"/>
+      </w:rPr>
+    </w:lvl>
+    <w:lvl w:ilvl="4">
+      <w:start w:val="1"/>
+      <w:numFmt w:val="lowerLetter"/>
+      <w:lvlText w:val="%5."/>
+      <w:lvlJc w:val="left"/>
+      <w:pPr>
+        <w:ind w:left="3240" w:firstLine="2880"/>
+      </w:pPr>
+      <w:rPr>
+        <w:rFonts w:hint="default"/>
+      </w:rPr>
+    </w:lvl>
+    <w:lvl w:ilvl="5">
+      <w:start w:val="1"/>
+      <w:numFmt w:val="lowerRoman"/>
+      <w:lvlText w:val="%6."/>
+      <w:lvlJc w:val="right"/>
+      <w:pPr>
+        <w:ind w:left="3960" w:firstLine="3780"/>
+      </w:pPr>
+      <w:rPr>
+        <w:rFonts w:hint="default"/>
+      </w:rPr>
+    </w:lvl>
+    <w:lvl w:ilvl="6">
+      <w:start w:val="1"/>
+      <w:numFmt w:val="decimal"/>
+      <w:lvlText w:val="%7."/>
+      <w:lvlJc w:val="left"/>
+      <w:pPr>
+        <w:ind w:left="4680" w:firstLine="4320"/>
+      </w:pPr>
+      <w:rPr>
+        <w:rFonts w:hint="default"/>
+      </w:rPr>
+    </w:lvl>
+    <w:lvl w:ilvl="7">
+      <w:start w:val="1"/>
+      <w:numFmt w:val="lowerLetter"/>
+      <w:lvlText w:val="%8."/>
+      <w:lvlJc w:val="left"/>
+      <w:pPr>
+        <w:ind w:left="5400" w:firstLine="5040"/>
+      </w:pPr>
+      <w:rPr>
+        <w:rFonts w:hint="default"/>
+      </w:rPr>
+    </w:lvl>
+    <w:lvl w:ilvl="8">
+      <w:start w:val="1"/>
+      <w:numFmt w:val="lowerRoman"/>
+      <w:lvlText w:val="%9."/>
+      <w:lvlJc w:val="right"/>
+      <w:pPr>
+        <w:ind w:left="6120" w:firstLine="5940"/>
+      </w:pPr>
+      <w:rPr>
+        <w:rFonts w:hint="default"/>
+      </w:rPr>
+    </w:lvl>
+  </w:abstractNum>
+  <w:abstractNum w:abstractNumId="2" w15:restartNumberingAfterBreak="0">
+    <w:nsid w:val="229313C1"/>
     <w:multiLevelType w:val="multilevel"/>
     <w:tmpl w:val="3AB252D4"/>
     <w:lvl w:ilvl="0">
@@ -4398,11 +4946,195 @@
       </w:pPr>
     </w:lvl>
   </w:abstractNum>
+  <w:abstractNum w:abstractNumId="3" w15:restartNumberingAfterBreak="0">
+    <w:nsid w:val="5F906206"/>
+    <w:multiLevelType w:val="hybridMultilevel"/>
+    <w:tmpl w:val="609EF584"/>
+    <w:lvl w:ilvl="0" w:tplc="0409000F">
+      <w:start w:val="1"/>
+      <w:numFmt w:val="decimal"/>
+      <w:lvlText w:val="%1."/>
+      <w:lvlJc w:val="left"/>
+      <w:pPr>
+        <w:ind w:left="1080" w:hanging="360"/>
+      </w:pPr>
+    </w:lvl>
+    <w:lvl w:ilvl="1" w:tplc="04090019" w:tentative="1">
+      <w:start w:val="1"/>
+      <w:numFmt w:val="lowerLetter"/>
+      <w:lvlText w:val="%2."/>
+      <w:lvlJc w:val="left"/>
+      <w:pPr>
+        <w:ind w:left="1800" w:hanging="360"/>
+      </w:pPr>
+    </w:lvl>
+    <w:lvl w:ilvl="2" w:tplc="0409001B" w:tentative="1">
+      <w:start w:val="1"/>
+      <w:numFmt w:val="lowerRoman"/>
+      <w:lvlText w:val="%3."/>
+      <w:lvlJc w:val="right"/>
+      <w:pPr>
+        <w:ind w:left="2520" w:hanging="180"/>
+      </w:pPr>
+    </w:lvl>
+    <w:lvl w:ilvl="3" w:tplc="0409000F" w:tentative="1">
+      <w:start w:val="1"/>
+      <w:numFmt w:val="decimal"/>
+      <w:lvlText w:val="%4."/>
+      <w:lvlJc w:val="left"/>
+      <w:pPr>
+        <w:ind w:left="3240" w:hanging="360"/>
+      </w:pPr>
+    </w:lvl>
+    <w:lvl w:ilvl="4" w:tplc="04090019" w:tentative="1">
+      <w:start w:val="1"/>
+      <w:numFmt w:val="lowerLetter"/>
+      <w:lvlText w:val="%5."/>
+      <w:lvlJc w:val="left"/>
+      <w:pPr>
+        <w:ind w:left="3960" w:hanging="360"/>
+      </w:pPr>
+    </w:lvl>
+    <w:lvl w:ilvl="5" w:tplc="0409001B" w:tentative="1">
+      <w:start w:val="1"/>
+      <w:numFmt w:val="lowerRoman"/>
+      <w:lvlText w:val="%6."/>
+      <w:lvlJc w:val="right"/>
+      <w:pPr>
+        <w:ind w:left="4680" w:hanging="180"/>
+      </w:pPr>
+    </w:lvl>
+    <w:lvl w:ilvl="6" w:tplc="0409000F" w:tentative="1">
+      <w:start w:val="1"/>
+      <w:numFmt w:val="decimal"/>
+      <w:lvlText w:val="%7."/>
+      <w:lvlJc w:val="left"/>
+      <w:pPr>
+        <w:ind w:left="5400" w:hanging="360"/>
+      </w:pPr>
+    </w:lvl>
+    <w:lvl w:ilvl="7" w:tplc="04090019" w:tentative="1">
+      <w:start w:val="1"/>
+      <w:numFmt w:val="lowerLetter"/>
+      <w:lvlText w:val="%8."/>
+      <w:lvlJc w:val="left"/>
+      <w:pPr>
+        <w:ind w:left="6120" w:hanging="360"/>
+      </w:pPr>
+    </w:lvl>
+    <w:lvl w:ilvl="8" w:tplc="0409001B" w:tentative="1">
+      <w:start w:val="1"/>
+      <w:numFmt w:val="lowerRoman"/>
+      <w:lvlText w:val="%9."/>
+      <w:lvlJc w:val="right"/>
+      <w:pPr>
+        <w:ind w:left="6840" w:hanging="180"/>
+      </w:pPr>
+    </w:lvl>
+  </w:abstractNum>
+  <w:abstractNum w:abstractNumId="4" w15:restartNumberingAfterBreak="0">
+    <w:nsid w:val="6C15229D"/>
+    <w:multiLevelType w:val="multilevel"/>
+    <w:tmpl w:val="3AB252D4"/>
+    <w:lvl w:ilvl="0">
+      <w:start w:val="1"/>
+      <w:numFmt w:val="upperRoman"/>
+      <w:lvlText w:val="%1."/>
+      <w:lvlJc w:val="left"/>
+      <w:pPr>
+        <w:ind w:left="720" w:firstLine="0"/>
+      </w:pPr>
+      <w:rPr>
+        <w:b/>
+      </w:rPr>
+    </w:lvl>
+    <w:lvl w:ilvl="1">
+      <w:start w:val="1"/>
+      <w:numFmt w:val="decimal"/>
+      <w:lvlText w:val="%2."/>
+      <w:lvlJc w:val="left"/>
+      <w:pPr>
+        <w:ind w:left="1080" w:firstLine="720"/>
+      </w:pPr>
+    </w:lvl>
+    <w:lvl w:ilvl="2">
+      <w:start w:val="1"/>
+      <w:numFmt w:val="lowerRoman"/>
+      <w:lvlText w:val="%3."/>
+      <w:lvlJc w:val="right"/>
+      <w:pPr>
+        <w:ind w:left="1800" w:firstLine="1620"/>
+      </w:pPr>
+    </w:lvl>
+    <w:lvl w:ilvl="3">
+      <w:start w:val="1"/>
+      <w:numFmt w:val="decimal"/>
+      <w:lvlText w:val="%4."/>
+      <w:lvlJc w:val="left"/>
+      <w:pPr>
+        <w:ind w:left="2520" w:firstLine="2160"/>
+      </w:pPr>
+    </w:lvl>
+    <w:lvl w:ilvl="4">
+      <w:start w:val="1"/>
+      <w:numFmt w:val="lowerLetter"/>
+      <w:lvlText w:val="%5."/>
+      <w:lvlJc w:val="left"/>
+      <w:pPr>
+        <w:ind w:left="3240" w:firstLine="2880"/>
+      </w:pPr>
+    </w:lvl>
+    <w:lvl w:ilvl="5">
+      <w:start w:val="1"/>
+      <w:numFmt w:val="lowerRoman"/>
+      <w:lvlText w:val="%6."/>
+      <w:lvlJc w:val="right"/>
+      <w:pPr>
+        <w:ind w:left="3960" w:firstLine="3780"/>
+      </w:pPr>
+    </w:lvl>
+    <w:lvl w:ilvl="6">
+      <w:start w:val="1"/>
+      <w:numFmt w:val="decimal"/>
+      <w:lvlText w:val="%7."/>
+      <w:lvlJc w:val="left"/>
+      <w:pPr>
+        <w:ind w:left="4680" w:firstLine="4320"/>
+      </w:pPr>
+    </w:lvl>
+    <w:lvl w:ilvl="7">
+      <w:start w:val="1"/>
+      <w:numFmt w:val="lowerLetter"/>
+      <w:lvlText w:val="%8."/>
+      <w:lvlJc w:val="left"/>
+      <w:pPr>
+        <w:ind w:left="5400" w:firstLine="5040"/>
+      </w:pPr>
+    </w:lvl>
+    <w:lvl w:ilvl="8">
+      <w:start w:val="1"/>
+      <w:numFmt w:val="lowerRoman"/>
+      <w:lvlText w:val="%9."/>
+      <w:lvlJc w:val="right"/>
+      <w:pPr>
+        <w:ind w:left="6120" w:firstLine="5940"/>
+      </w:pPr>
+    </w:lvl>
+  </w:abstractNum>
   <w:num w:numId="1">
-    <w:abstractNumId w:val="1"/>
+    <w:abstractNumId w:val="4"/>
   </w:num>
   <w:num w:numId="2">
     <w:abstractNumId w:val="0"/>
+  </w:num>
+  <w:num w:numId="3">
+    <w:abstractNumId w:val="2"/>
+  </w:num>
+  <w:num w:numId="4">
+    <w:abstractNumId w:val="1"/>
+  </w:num>
+  <w:num w:numId="5">
+    <w:abstractNumId w:val="3"/>
   </w:num>
 </w:numbering>
 </file>
@@ -5188,6 +5920,7 @@
     <w:rsid w:val="003D2362"/>
     <w:rsid w:val="004E70D1"/>
     <w:rsid w:val="005B5022"/>
+    <w:rsid w:val="006B3566"/>
     <w:rsid w:val="006E5D15"/>
     <w:rsid w:val="00825B46"/>
     <w:rsid w:val="00934336"/>
@@ -5942,7 +6675,7 @@
 </file>
 
 <file path=customXml/itemProps1.xml><?xml version="1.0" encoding="utf-8"?>
-<ds:datastoreItem xmlns:ds="http://schemas.openxmlformats.org/officeDocument/2006/customXml" ds:itemID="{56AC3BEC-9F39-481D-B118-DA9F0190EF80}">
+<ds:datastoreItem xmlns:ds="http://schemas.openxmlformats.org/officeDocument/2006/customXml" ds:itemID="{4002B1D8-FB2F-4C7D-AE4F-A8AFDB4B22F0}">
   <ds:schemaRefs>
     <ds:schemaRef ds:uri="http://schemas.openxmlformats.org/officeDocument/2006/bibliography"/>
   </ds:schemaRefs>

</xml_diff>